<commit_message>
Readme updated with api and localstorage
</commit_message>
<xml_diff>
--- a/Soffers_Lennert_2APPAI02.docx
+++ b/Soffers_Lennert_2APPAI02.docx
@@ -473,6 +473,784 @@
         </w:rPr>
         <w:br w:type="page"/>
       </w:r>
+    </w:p>
+    <w:p>
+      <w:pPr>
+        <w:rPr>
+          <w:b/>
+          <w:bCs/>
+          <w:sz w:val="28"/>
+          <w:szCs w:val="28"/>
+          <w:lang w:val="en-GB"/>
+        </w:rPr>
+      </w:pPr>
+    </w:p>
+    <w:p>
+      <w:pPr>
+        <w:rPr>
+          <w:b/>
+          <w:bCs/>
+          <w:sz w:val="28"/>
+          <w:szCs w:val="28"/>
+          <w:lang w:val="en-GB"/>
+        </w:rPr>
+      </w:pPr>
+      <w:r>
+        <w:rPr>
+          <w:b/>
+          <w:bCs/>
+          <w:sz w:val="28"/>
+          <w:szCs w:val="28"/>
+          <w:lang w:val="en-GB"/>
+        </w:rPr>
+        <w:t>Plugins</w:t>
+      </w:r>
+    </w:p>
+    <w:p>
+      <w:pPr>
+        <w:pStyle w:val="ListParagraph"/>
+        <w:numPr>
+          <w:ilvl w:val="0"/>
+          <w:numId w:val="12"/>
+        </w:numPr>
+        <w:spacing w:after="480"/>
+        <w:rPr>
+          <w:color w:val="000000" w:themeColor="text1"/>
+          <w:lang w:val="en-GB"/>
+        </w:rPr>
+      </w:pPr>
+      <w:r>
+        <w:rPr>
+          <w:color w:val="000000" w:themeColor="text1"/>
+          <w:lang w:val="en-GB"/>
+        </w:rPr>
+        <w:t>Cordova-plugin-whiteli</w:t>
+      </w:r>
+      <w:r>
+        <w:rPr>
+          <w:color w:val="000000" w:themeColor="text1"/>
+          <w:lang w:val="en-GB"/>
+        </w:rPr>
+        <w:t>st</w:t>
+      </w:r>
+      <w:r>
+        <w:rPr>
+          <w:color w:val="000000" w:themeColor="text1"/>
+          <w:lang w:val="en-GB"/>
+        </w:rPr>
+        <w:t>:</w:t>
+      </w:r>
+    </w:p>
+    <w:p>
+      <w:pPr>
+        <w:pStyle w:val="ListParagraph"/>
+        <w:spacing w:after="480"/>
+        <w:rPr>
+          <w:color w:val="000000" w:themeColor="text1"/>
+          <w:lang w:val="en-GB"/>
+        </w:rPr>
+      </w:pPr>
+      <w:r>
+        <w:rPr>
+          <w:color w:val="000000" w:themeColor="text1"/>
+          <w:lang w:val="en-GB"/>
+        </w:rPr>
+        <w:t xml:space="preserve">Used for implementing a whitelist policy for navigation the application </w:t>
+      </w:r>
+      <w:proofErr w:type="spellStart"/>
+      <w:r>
+        <w:rPr>
+          <w:color w:val="000000" w:themeColor="text1"/>
+          <w:lang w:val="en-GB"/>
+        </w:rPr>
+        <w:t>webview</w:t>
+      </w:r>
+      <w:proofErr w:type="spellEnd"/>
+      <w:r>
+        <w:rPr>
+          <w:color w:val="000000" w:themeColor="text1"/>
+          <w:lang w:val="en-GB"/>
+        </w:rPr>
+        <w:t xml:space="preserve"> on Cordova 4.0 and above. It Provides security and configurability.</w:t>
+      </w:r>
+    </w:p>
+    <w:p>
+      <w:pPr>
+        <w:pStyle w:val="ListParagraph"/>
+        <w:spacing w:after="480"/>
+        <w:rPr>
+          <w:color w:val="000000" w:themeColor="text1"/>
+          <w:lang w:val="en-GB"/>
+        </w:rPr>
+      </w:pPr>
+    </w:p>
+    <w:p>
+      <w:pPr>
+        <w:pStyle w:val="ListParagraph"/>
+        <w:numPr>
+          <w:ilvl w:val="0"/>
+          <w:numId w:val="12"/>
+        </w:numPr>
+        <w:spacing w:before="240" w:after="480"/>
+        <w:rPr>
+          <w:b/>
+          <w:bCs/>
+          <w:sz w:val="28"/>
+          <w:szCs w:val="28"/>
+          <w:lang w:val="en-GB"/>
+        </w:rPr>
+      </w:pPr>
+      <w:r>
+        <w:rPr>
+          <w:color w:val="000000" w:themeColor="text1"/>
+          <w:lang w:val="en-GB"/>
+        </w:rPr>
+        <w:t>Cordova-plugin-</w:t>
+      </w:r>
+      <w:proofErr w:type="spellStart"/>
+      <w:r>
+        <w:rPr>
+          <w:color w:val="000000" w:themeColor="text1"/>
+          <w:lang w:val="en-GB"/>
+        </w:rPr>
+        <w:t>mapbox</w:t>
+      </w:r>
+      <w:proofErr w:type="spellEnd"/>
+      <w:r>
+        <w:rPr>
+          <w:color w:val="000000" w:themeColor="text1"/>
+          <w:lang w:val="en-GB"/>
+        </w:rPr>
+        <w:t>:</w:t>
+      </w:r>
+    </w:p>
+    <w:p>
+      <w:pPr>
+        <w:pStyle w:val="ListParagraph"/>
+        <w:spacing w:before="240" w:after="480"/>
+        <w:rPr>
+          <w:color w:val="000000" w:themeColor="text1"/>
+          <w:lang w:val="en-GB"/>
+        </w:rPr>
+      </w:pPr>
+      <w:r>
+        <w:rPr>
+          <w:color w:val="000000" w:themeColor="text1"/>
+          <w:lang w:val="en-GB"/>
+        </w:rPr>
+        <w:t xml:space="preserve">Used together with leaflet </w:t>
+      </w:r>
+      <w:proofErr w:type="spellStart"/>
+      <w:r>
+        <w:rPr>
+          <w:color w:val="000000" w:themeColor="text1"/>
+          <w:lang w:val="en-GB"/>
+        </w:rPr>
+        <w:t>js</w:t>
+      </w:r>
+      <w:proofErr w:type="spellEnd"/>
+      <w:r>
+        <w:rPr>
+          <w:color w:val="000000" w:themeColor="text1"/>
+          <w:lang w:val="en-GB"/>
+        </w:rPr>
+        <w:t xml:space="preserve">. The </w:t>
+      </w:r>
+      <w:proofErr w:type="spellStart"/>
+      <w:r>
+        <w:rPr>
+          <w:color w:val="000000" w:themeColor="text1"/>
+          <w:lang w:val="en-GB"/>
+        </w:rPr>
+        <w:t>mapbox</w:t>
+      </w:r>
+      <w:proofErr w:type="spellEnd"/>
+      <w:r>
+        <w:rPr>
+          <w:color w:val="000000" w:themeColor="text1"/>
+          <w:lang w:val="en-GB"/>
+        </w:rPr>
+        <w:t xml:space="preserve"> Cordova plugin provides OpenGL powered vector-based native mapping. These maps are used to specify the location of the appointment with a </w:t>
+      </w:r>
+      <w:r>
+        <w:rPr>
+          <w:color w:val="000000" w:themeColor="text1"/>
+          <w:lang w:val="en-GB"/>
+        </w:rPr>
+        <w:t>pinpoint</w:t>
+      </w:r>
+      <w:r>
+        <w:rPr>
+          <w:color w:val="000000" w:themeColor="text1"/>
+          <w:lang w:val="en-GB"/>
+        </w:rPr>
+        <w:t>.</w:t>
+      </w:r>
+    </w:p>
+    <w:p>
+      <w:pPr>
+        <w:pStyle w:val="ListParagraph"/>
+        <w:spacing w:before="240" w:after="480"/>
+        <w:rPr>
+          <w:b/>
+          <w:bCs/>
+          <w:sz w:val="28"/>
+          <w:szCs w:val="28"/>
+          <w:lang w:val="en-GB"/>
+        </w:rPr>
+      </w:pPr>
+    </w:p>
+    <w:p>
+      <w:pPr>
+        <w:pStyle w:val="ListParagraph"/>
+        <w:numPr>
+          <w:ilvl w:val="0"/>
+          <w:numId w:val="12"/>
+        </w:numPr>
+        <w:spacing w:after="480"/>
+        <w:rPr>
+          <w:b/>
+          <w:bCs/>
+          <w:sz w:val="28"/>
+          <w:szCs w:val="28"/>
+          <w:lang w:val="en-GB"/>
+        </w:rPr>
+      </w:pPr>
+      <w:r>
+        <w:rPr>
+          <w:color w:val="000000" w:themeColor="text1"/>
+          <w:lang w:val="en-GB"/>
+        </w:rPr>
+        <w:t>Cordova-plugin-</w:t>
+      </w:r>
+      <w:proofErr w:type="spellStart"/>
+      <w:r>
+        <w:rPr>
+          <w:color w:val="000000" w:themeColor="text1"/>
+          <w:lang w:val="en-GB"/>
+        </w:rPr>
+        <w:t>fullscreen</w:t>
+      </w:r>
+      <w:proofErr w:type="spellEnd"/>
+      <w:r>
+        <w:rPr>
+          <w:color w:val="000000" w:themeColor="text1"/>
+          <w:lang w:val="en-GB"/>
+        </w:rPr>
+        <w:t>:</w:t>
+      </w:r>
+    </w:p>
+    <w:p>
+      <w:pPr>
+        <w:pStyle w:val="ListParagraph"/>
+        <w:spacing w:after="480"/>
+        <w:rPr>
+          <w:color w:val="000000" w:themeColor="text1"/>
+          <w:lang w:val="en-GB"/>
+        </w:rPr>
+      </w:pPr>
+      <w:r>
+        <w:rPr>
+          <w:color w:val="000000" w:themeColor="text1"/>
+          <w:lang w:val="en-GB"/>
+        </w:rPr>
+        <w:t xml:space="preserve">Used to open my application on </w:t>
+      </w:r>
+      <w:proofErr w:type="spellStart"/>
+      <w:r>
+        <w:rPr>
+          <w:color w:val="000000" w:themeColor="text1"/>
+          <w:lang w:val="en-GB"/>
+        </w:rPr>
+        <w:t>fullscreen</w:t>
+      </w:r>
+      <w:proofErr w:type="spellEnd"/>
+      <w:r>
+        <w:rPr>
+          <w:color w:val="000000" w:themeColor="text1"/>
+          <w:lang w:val="en-GB"/>
+        </w:rPr>
+        <w:t xml:space="preserve"> on my Android phone. This makes the app more clear since there are 2 navbars on the screen (one on the bottom and one on the top). Especially the bottom navigation is packed full of information if the native Android navbar is displayed together with the navbar of my application. I've also looked up example apps that have a bottom navbar like Instagram and Twitter, and here I don't like the fact that they still show the Android navigation. That's why I've chosen to hide the native Android bottom navbar.</w:t>
+      </w:r>
+    </w:p>
+    <w:p>
+      <w:pPr>
+        <w:pStyle w:val="ListParagraph"/>
+        <w:spacing w:after="480"/>
+        <w:rPr>
+          <w:b/>
+          <w:bCs/>
+          <w:sz w:val="28"/>
+          <w:szCs w:val="28"/>
+          <w:lang w:val="en-GB"/>
+        </w:rPr>
+      </w:pPr>
+    </w:p>
+    <w:p>
+      <w:pPr>
+        <w:pStyle w:val="ListParagraph"/>
+        <w:numPr>
+          <w:ilvl w:val="0"/>
+          <w:numId w:val="12"/>
+        </w:numPr>
+        <w:spacing w:after="480"/>
+        <w:rPr>
+          <w:b/>
+          <w:bCs/>
+          <w:sz w:val="28"/>
+          <w:szCs w:val="28"/>
+          <w:lang w:val="en-GB"/>
+        </w:rPr>
+      </w:pPr>
+      <w:r>
+        <w:rPr>
+          <w:color w:val="000000" w:themeColor="text1"/>
+          <w:lang w:val="en-GB"/>
+        </w:rPr>
+        <w:t>Cordova-plugin-dialogs</w:t>
+      </w:r>
+      <w:r>
+        <w:rPr>
+          <w:color w:val="000000" w:themeColor="text1"/>
+          <w:lang w:val="en-GB"/>
+        </w:rPr>
+        <w:t>:</w:t>
+      </w:r>
+      <w:r>
+        <w:rPr>
+          <w:lang w:val="en-GB"/>
+        </w:rPr>
+        <w:t xml:space="preserve"> </w:t>
+      </w:r>
+      <w:r>
+        <w:rPr>
+          <w:color w:val="000000" w:themeColor="text1"/>
+          <w:lang w:val="en-GB"/>
+        </w:rPr>
+        <w:t xml:space="preserve">Used to notify the user when he/she is doing something in the app with irreversible </w:t>
+      </w:r>
+      <w:proofErr w:type="spellStart"/>
+      <w:r>
+        <w:rPr>
+          <w:color w:val="000000" w:themeColor="text1"/>
+          <w:lang w:val="en-GB"/>
+        </w:rPr>
+        <w:t>concequences</w:t>
+      </w:r>
+      <w:proofErr w:type="spellEnd"/>
+      <w:r>
+        <w:rPr>
+          <w:color w:val="000000" w:themeColor="text1"/>
+          <w:lang w:val="en-GB"/>
+        </w:rPr>
+        <w:t xml:space="preserve"> like removing a group or deadline. The user gets an alert when he tries to delete a group in which there are still some deadlines/appointments.</w:t>
+      </w:r>
+    </w:p>
+    <w:p>
+      <w:pPr>
+        <w:pStyle w:val="ListParagraph"/>
+        <w:spacing w:after="480"/>
+        <w:rPr>
+          <w:b/>
+          <w:bCs/>
+          <w:sz w:val="28"/>
+          <w:szCs w:val="28"/>
+          <w:lang w:val="en-GB"/>
+        </w:rPr>
+      </w:pPr>
+    </w:p>
+    <w:p>
+      <w:pPr>
+        <w:pStyle w:val="ListParagraph"/>
+        <w:numPr>
+          <w:ilvl w:val="0"/>
+          <w:numId w:val="12"/>
+        </w:numPr>
+        <w:spacing w:after="480"/>
+        <w:rPr>
+          <w:b/>
+          <w:bCs/>
+          <w:sz w:val="28"/>
+          <w:szCs w:val="28"/>
+          <w:lang w:val="en-GB"/>
+        </w:rPr>
+      </w:pPr>
+      <w:r>
+        <w:rPr>
+          <w:color w:val="000000" w:themeColor="text1"/>
+          <w:lang w:val="en-GB"/>
+        </w:rPr>
+        <w:t>Cordova-plugin-background-mode</w:t>
+      </w:r>
+      <w:r>
+        <w:rPr>
+          <w:color w:val="000000" w:themeColor="text1"/>
+          <w:lang w:val="en-GB"/>
+        </w:rPr>
+        <w:t>:</w:t>
+      </w:r>
+    </w:p>
+    <w:p>
+      <w:pPr>
+        <w:pStyle w:val="ListParagraph"/>
+        <w:spacing w:after="480"/>
+        <w:rPr>
+          <w:b/>
+          <w:bCs/>
+          <w:sz w:val="28"/>
+          <w:szCs w:val="28"/>
+          <w:lang w:val="en-GB"/>
+        </w:rPr>
+      </w:pPr>
+      <w:r>
+        <w:rPr>
+          <w:color w:val="000000" w:themeColor="text1"/>
+          <w:lang w:val="en-GB"/>
+        </w:rPr>
+        <w:t xml:space="preserve">This plugin makes the app run in the background when focus is lost. All code such as timeouts keep running now. I use this to make a notification for the user. There is a timeout set and while the app is running in the background, the timeout is counted down. When it reaches 0, the notification is </w:t>
+      </w:r>
+      <w:r>
+        <w:rPr>
+          <w:color w:val="000000" w:themeColor="text1"/>
+          <w:lang w:val="en-GB"/>
+        </w:rPr>
+        <w:t>sent</w:t>
+      </w:r>
+      <w:r>
+        <w:rPr>
+          <w:color w:val="000000" w:themeColor="text1"/>
+          <w:lang w:val="en-GB"/>
+        </w:rPr>
+        <w:t>. This even works when the phone is in sleep mode.</w:t>
+      </w:r>
+    </w:p>
+    <w:p>
+      <w:pPr>
+        <w:pStyle w:val="ListParagraph"/>
+        <w:numPr>
+          <w:ilvl w:val="0"/>
+          <w:numId w:val="13"/>
+        </w:numPr>
+        <w:spacing w:after="480"/>
+        <w:rPr>
+          <w:b/>
+          <w:bCs/>
+          <w:sz w:val="28"/>
+          <w:szCs w:val="28"/>
+          <w:lang w:val="en-GB"/>
+        </w:rPr>
+      </w:pPr>
+      <w:r>
+        <w:rPr>
+          <w:color w:val="000000" w:themeColor="text1"/>
+          <w:lang w:val="en-GB"/>
+        </w:rPr>
+        <w:t>Cordova-plugin-</w:t>
+      </w:r>
+      <w:proofErr w:type="spellStart"/>
+      <w:r>
+        <w:rPr>
+          <w:color w:val="000000" w:themeColor="text1"/>
+          <w:lang w:val="en-GB"/>
+        </w:rPr>
+        <w:t>compat</w:t>
+      </w:r>
+      <w:proofErr w:type="spellEnd"/>
+      <w:r>
+        <w:rPr>
+          <w:color w:val="000000" w:themeColor="text1"/>
+          <w:lang w:val="en-GB"/>
+        </w:rPr>
+        <w:t>:</w:t>
+      </w:r>
+    </w:p>
+    <w:p>
+      <w:pPr>
+        <w:pStyle w:val="ListParagraph"/>
+        <w:spacing w:after="480"/>
+        <w:ind w:left="1440"/>
+        <w:rPr>
+          <w:b/>
+          <w:bCs/>
+          <w:sz w:val="28"/>
+          <w:szCs w:val="28"/>
+          <w:lang w:val="en-GB"/>
+        </w:rPr>
+      </w:pPr>
+      <w:r>
+        <w:rPr>
+          <w:color w:val="000000" w:themeColor="text1"/>
+          <w:lang w:val="en-GB"/>
+        </w:rPr>
+        <w:t xml:space="preserve">To make the background mode plugin backwards compatible with previous version of </w:t>
+      </w:r>
+      <w:proofErr w:type="spellStart"/>
+      <w:r>
+        <w:rPr>
+          <w:color w:val="000000" w:themeColor="text1"/>
+          <w:lang w:val="en-GB"/>
+        </w:rPr>
+        <w:t>cordova</w:t>
+      </w:r>
+      <w:proofErr w:type="spellEnd"/>
+      <w:r>
+        <w:rPr>
+          <w:color w:val="000000" w:themeColor="text1"/>
+          <w:lang w:val="en-GB"/>
+        </w:rPr>
+        <w:t>.</w:t>
+      </w:r>
+    </w:p>
+    <w:p>
+      <w:pPr>
+        <w:pStyle w:val="ListParagraph"/>
+        <w:numPr>
+          <w:ilvl w:val="0"/>
+          <w:numId w:val="13"/>
+        </w:numPr>
+        <w:spacing w:after="480"/>
+        <w:rPr>
+          <w:b/>
+          <w:bCs/>
+          <w:sz w:val="28"/>
+          <w:szCs w:val="28"/>
+          <w:lang w:val="en-GB"/>
+        </w:rPr>
+      </w:pPr>
+      <w:r>
+        <w:rPr>
+          <w:color w:val="000000" w:themeColor="text1"/>
+          <w:lang w:val="en-GB"/>
+        </w:rPr>
+        <w:t>Cordova-plugin-device</w:t>
+      </w:r>
+      <w:r>
+        <w:rPr>
+          <w:color w:val="000000" w:themeColor="text1"/>
+          <w:lang w:val="en-GB"/>
+        </w:rPr>
+        <w:t>:</w:t>
+      </w:r>
+    </w:p>
+    <w:p>
+      <w:pPr>
+        <w:pStyle w:val="ListParagraph"/>
+        <w:spacing w:after="480"/>
+        <w:ind w:left="1440"/>
+        <w:rPr>
+          <w:color w:val="000000" w:themeColor="text1"/>
+          <w:lang w:val="en-GB"/>
+        </w:rPr>
+      </w:pPr>
+      <w:r>
+        <w:rPr>
+          <w:color w:val="000000" w:themeColor="text1"/>
+          <w:lang w:val="en-GB"/>
+        </w:rPr>
+        <w:t>Defines a global device object, which describes the device's hardware and software.</w:t>
+      </w:r>
+    </w:p>
+    <w:p>
+      <w:pPr>
+        <w:pStyle w:val="ListParagraph"/>
+        <w:spacing w:after="480"/>
+        <w:ind w:left="1440"/>
+        <w:rPr>
+          <w:b/>
+          <w:bCs/>
+          <w:sz w:val="28"/>
+          <w:szCs w:val="28"/>
+          <w:lang w:val="en-GB"/>
+        </w:rPr>
+      </w:pPr>
+    </w:p>
+    <w:p>
+      <w:pPr>
+        <w:pStyle w:val="ListParagraph"/>
+        <w:numPr>
+          <w:ilvl w:val="0"/>
+          <w:numId w:val="12"/>
+        </w:numPr>
+        <w:spacing w:after="480"/>
+        <w:rPr>
+          <w:b/>
+          <w:bCs/>
+          <w:sz w:val="28"/>
+          <w:szCs w:val="28"/>
+          <w:lang w:val="en-GB"/>
+        </w:rPr>
+      </w:pPr>
+      <w:r>
+        <w:rPr>
+          <w:color w:val="000000" w:themeColor="text1"/>
+          <w:lang w:val="en-GB"/>
+        </w:rPr>
+        <w:t>Cordova-plugin-</w:t>
+      </w:r>
+      <w:proofErr w:type="spellStart"/>
+      <w:r>
+        <w:rPr>
+          <w:color w:val="000000" w:themeColor="text1"/>
+          <w:lang w:val="en-GB"/>
+        </w:rPr>
+        <w:t>speechrecognition</w:t>
+      </w:r>
+      <w:proofErr w:type="spellEnd"/>
+      <w:r>
+        <w:rPr>
+          <w:color w:val="000000" w:themeColor="text1"/>
+          <w:lang w:val="en-GB"/>
+        </w:rPr>
+        <w:t>:</w:t>
+      </w:r>
+    </w:p>
+    <w:p>
+      <w:pPr>
+        <w:pStyle w:val="ListParagraph"/>
+        <w:spacing w:after="480"/>
+        <w:rPr>
+          <w:color w:val="000000" w:themeColor="text1"/>
+          <w:lang w:val="en-GB"/>
+        </w:rPr>
+      </w:pPr>
+      <w:r>
+        <w:rPr>
+          <w:color w:val="000000" w:themeColor="text1"/>
+          <w:lang w:val="en-GB"/>
+        </w:rPr>
+        <w:t xml:space="preserve">A plugin that uses your microphone and Google Speech to convert microphone input to an array of text strings. This is used to navigate the user </w:t>
+      </w:r>
+      <w:r>
+        <w:rPr>
+          <w:color w:val="000000" w:themeColor="text1"/>
+          <w:lang w:val="en-GB"/>
+        </w:rPr>
+        <w:t>through</w:t>
+      </w:r>
+      <w:r>
+        <w:rPr>
+          <w:color w:val="000000" w:themeColor="text1"/>
+          <w:lang w:val="en-GB"/>
+        </w:rPr>
+        <w:t xml:space="preserve"> the app and to input a title and description for a new deadline.</w:t>
+      </w:r>
+    </w:p>
+    <w:p>
+      <w:pPr>
+        <w:pStyle w:val="ListParagraph"/>
+        <w:spacing w:after="480"/>
+        <w:rPr>
+          <w:b/>
+          <w:bCs/>
+          <w:sz w:val="28"/>
+          <w:szCs w:val="28"/>
+          <w:lang w:val="en-GB"/>
+        </w:rPr>
+      </w:pPr>
+    </w:p>
+    <w:p>
+      <w:pPr>
+        <w:pStyle w:val="ListParagraph"/>
+        <w:numPr>
+          <w:ilvl w:val="0"/>
+          <w:numId w:val="12"/>
+        </w:numPr>
+        <w:spacing w:after="480"/>
+        <w:rPr>
+          <w:b/>
+          <w:bCs/>
+          <w:sz w:val="28"/>
+          <w:szCs w:val="28"/>
+          <w:lang w:val="en-GB"/>
+        </w:rPr>
+      </w:pPr>
+      <w:r>
+        <w:rPr>
+          <w:color w:val="000000" w:themeColor="text1"/>
+          <w:lang w:val="en-GB"/>
+        </w:rPr>
+        <w:t>Cordova-plugin-</w:t>
+      </w:r>
+      <w:proofErr w:type="spellStart"/>
+      <w:r>
+        <w:rPr>
+          <w:color w:val="000000" w:themeColor="text1"/>
+          <w:lang w:val="en-GB"/>
+        </w:rPr>
+        <w:t>tts</w:t>
+      </w:r>
+      <w:proofErr w:type="spellEnd"/>
+      <w:r>
+        <w:rPr>
+          <w:color w:val="000000" w:themeColor="text1"/>
+          <w:lang w:val="en-GB"/>
+        </w:rPr>
+        <w:t>:</w:t>
+      </w:r>
+    </w:p>
+    <w:p>
+      <w:pPr>
+        <w:pStyle w:val="ListParagraph"/>
+        <w:spacing w:after="480"/>
+        <w:rPr>
+          <w:b/>
+          <w:bCs/>
+          <w:sz w:val="28"/>
+          <w:szCs w:val="28"/>
+          <w:lang w:val="en-GB"/>
+        </w:rPr>
+      </w:pPr>
+      <w:r>
+        <w:rPr>
+          <w:color w:val="000000" w:themeColor="text1"/>
+          <w:lang w:val="en-GB"/>
+        </w:rPr>
+        <w:t>This plugin converts a string to a spoken message. This is the notification the user gets when the deadline is near. It converts the title and description of a deadline to a text message.</w:t>
+      </w:r>
+    </w:p>
+    <w:p>
+      <w:pPr>
+        <w:rPr>
+          <w:b/>
+          <w:bCs/>
+          <w:sz w:val="28"/>
+          <w:szCs w:val="28"/>
+          <w:lang w:val="en-GB"/>
+        </w:rPr>
+      </w:pPr>
+    </w:p>
+    <w:p>
+      <w:pPr>
+        <w:rPr>
+          <w:b/>
+          <w:bCs/>
+          <w:sz w:val="28"/>
+          <w:szCs w:val="28"/>
+          <w:lang w:val="en-GB"/>
+        </w:rPr>
+      </w:pPr>
+    </w:p>
+    <w:p>
+      <w:pPr>
+        <w:rPr>
+          <w:b/>
+          <w:bCs/>
+          <w:sz w:val="28"/>
+          <w:szCs w:val="28"/>
+          <w:lang w:val="en-GB"/>
+        </w:rPr>
+      </w:pPr>
+    </w:p>
+    <w:p>
+      <w:pPr>
+        <w:rPr>
+          <w:b/>
+          <w:bCs/>
+          <w:sz w:val="28"/>
+          <w:szCs w:val="28"/>
+          <w:lang w:val="en-GB"/>
+        </w:rPr>
+      </w:pPr>
     </w:p>
     <w:p>
       <w:pPr>
@@ -900,6 +1678,7 @@
                 <w:color w:val="000000" w:themeColor="text1"/>
                 <w:lang w:val="en-GB"/>
               </w:rPr>
+              <w:lastRenderedPageBreak/>
               <w:t>Groups page:</w:t>
             </w:r>
           </w:p>
@@ -1108,6 +1887,7 @@
                 <w:color w:val="000000" w:themeColor="text1"/>
                 <w:lang w:val="en-GB"/>
               </w:rPr>
+              <w:lastRenderedPageBreak/>
               <w:t>About page:</w:t>
             </w:r>
           </w:p>
@@ -1248,7 +2028,6 @@
                 <w:color w:val="000000" w:themeColor="text1"/>
                 <w:lang w:val="en-GB"/>
               </w:rPr>
-              <w:lastRenderedPageBreak/>
               <w:t>New deadline page:</w:t>
             </w:r>
           </w:p>
@@ -1349,6 +2128,7 @@
                 <w:color w:val="000000" w:themeColor="text1"/>
                 <w:lang w:val="en-GB"/>
               </w:rPr>
+              <w:lastRenderedPageBreak/>
               <w:drawing>
                 <wp:inline distT="0" distB="0" distL="0" distR="0" wp14:anchorId="351F01FA" wp14:editId="2917E48F">
                   <wp:extent cx="1800000" cy="3240000"/>
@@ -1442,6 +2222,7 @@
                 <w:color w:val="000000" w:themeColor="text1"/>
                 <w:lang w:val="en-GB"/>
               </w:rPr>
+              <w:lastRenderedPageBreak/>
               <w:t>New group page:</w:t>
             </w:r>
           </w:p>
@@ -3233,6 +4014,119 @@
     </w:lvl>
   </w:abstractNum>
   <w:abstractNum w:abstractNumId="9" w15:restartNumberingAfterBreak="0">
+    <w:nsid w:val="51F564A6"/>
+    <w:multiLevelType w:val="hybridMultilevel"/>
+    <w:tmpl w:val="87F68878"/>
+    <w:lvl w:ilvl="0" w:tplc="20000001">
+      <w:start w:val="1"/>
+      <w:numFmt w:val="bullet"/>
+      <w:lvlText w:val=""/>
+      <w:lvlJc w:val="left"/>
+      <w:pPr>
+        <w:ind w:left="720" w:hanging="360"/>
+      </w:pPr>
+      <w:rPr>
+        <w:rFonts w:ascii="Symbol" w:hAnsi="Symbol" w:hint="default"/>
+      </w:rPr>
+    </w:lvl>
+    <w:lvl w:ilvl="1" w:tplc="20000003" w:tentative="1">
+      <w:start w:val="1"/>
+      <w:numFmt w:val="bullet"/>
+      <w:lvlText w:val="o"/>
+      <w:lvlJc w:val="left"/>
+      <w:pPr>
+        <w:ind w:left="1440" w:hanging="360"/>
+      </w:pPr>
+      <w:rPr>
+        <w:rFonts w:ascii="Courier New" w:hAnsi="Courier New" w:cs="Courier New" w:hint="default"/>
+      </w:rPr>
+    </w:lvl>
+    <w:lvl w:ilvl="2" w:tplc="20000005" w:tentative="1">
+      <w:start w:val="1"/>
+      <w:numFmt w:val="bullet"/>
+      <w:lvlText w:val=""/>
+      <w:lvlJc w:val="left"/>
+      <w:pPr>
+        <w:ind w:left="2160" w:hanging="360"/>
+      </w:pPr>
+      <w:rPr>
+        <w:rFonts w:ascii="Wingdings" w:hAnsi="Wingdings" w:hint="default"/>
+      </w:rPr>
+    </w:lvl>
+    <w:lvl w:ilvl="3" w:tplc="20000001" w:tentative="1">
+      <w:start w:val="1"/>
+      <w:numFmt w:val="bullet"/>
+      <w:lvlText w:val=""/>
+      <w:lvlJc w:val="left"/>
+      <w:pPr>
+        <w:ind w:left="2880" w:hanging="360"/>
+      </w:pPr>
+      <w:rPr>
+        <w:rFonts w:ascii="Symbol" w:hAnsi="Symbol" w:hint="default"/>
+      </w:rPr>
+    </w:lvl>
+    <w:lvl w:ilvl="4" w:tplc="20000003" w:tentative="1">
+      <w:start w:val="1"/>
+      <w:numFmt w:val="bullet"/>
+      <w:lvlText w:val="o"/>
+      <w:lvlJc w:val="left"/>
+      <w:pPr>
+        <w:ind w:left="3600" w:hanging="360"/>
+      </w:pPr>
+      <w:rPr>
+        <w:rFonts w:ascii="Courier New" w:hAnsi="Courier New" w:cs="Courier New" w:hint="default"/>
+      </w:rPr>
+    </w:lvl>
+    <w:lvl w:ilvl="5" w:tplc="20000005" w:tentative="1">
+      <w:start w:val="1"/>
+      <w:numFmt w:val="bullet"/>
+      <w:lvlText w:val=""/>
+      <w:lvlJc w:val="left"/>
+      <w:pPr>
+        <w:ind w:left="4320" w:hanging="360"/>
+      </w:pPr>
+      <w:rPr>
+        <w:rFonts w:ascii="Wingdings" w:hAnsi="Wingdings" w:hint="default"/>
+      </w:rPr>
+    </w:lvl>
+    <w:lvl w:ilvl="6" w:tplc="20000001" w:tentative="1">
+      <w:start w:val="1"/>
+      <w:numFmt w:val="bullet"/>
+      <w:lvlText w:val=""/>
+      <w:lvlJc w:val="left"/>
+      <w:pPr>
+        <w:ind w:left="5040" w:hanging="360"/>
+      </w:pPr>
+      <w:rPr>
+        <w:rFonts w:ascii="Symbol" w:hAnsi="Symbol" w:hint="default"/>
+      </w:rPr>
+    </w:lvl>
+    <w:lvl w:ilvl="7" w:tplc="20000003" w:tentative="1">
+      <w:start w:val="1"/>
+      <w:numFmt w:val="bullet"/>
+      <w:lvlText w:val="o"/>
+      <w:lvlJc w:val="left"/>
+      <w:pPr>
+        <w:ind w:left="5760" w:hanging="360"/>
+      </w:pPr>
+      <w:rPr>
+        <w:rFonts w:ascii="Courier New" w:hAnsi="Courier New" w:cs="Courier New" w:hint="default"/>
+      </w:rPr>
+    </w:lvl>
+    <w:lvl w:ilvl="8" w:tplc="20000005" w:tentative="1">
+      <w:start w:val="1"/>
+      <w:numFmt w:val="bullet"/>
+      <w:lvlText w:val=""/>
+      <w:lvlJc w:val="left"/>
+      <w:pPr>
+        <w:ind w:left="6480" w:hanging="360"/>
+      </w:pPr>
+      <w:rPr>
+        <w:rFonts w:ascii="Wingdings" w:hAnsi="Wingdings" w:hint="default"/>
+      </w:rPr>
+    </w:lvl>
+  </w:abstractNum>
+  <w:abstractNum w:abstractNumId="10" w15:restartNumberingAfterBreak="0">
     <w:nsid w:val="57731E04"/>
     <w:multiLevelType w:val="hybridMultilevel"/>
     <w:tmpl w:val="8D104214"/>
@@ -3345,7 +4239,120 @@
       </w:rPr>
     </w:lvl>
   </w:abstractNum>
-  <w:abstractNum w:abstractNumId="10" w15:restartNumberingAfterBreak="0">
+  <w:abstractNum w:abstractNumId="11" w15:restartNumberingAfterBreak="0">
+    <w:nsid w:val="7B8F6AD0"/>
+    <w:multiLevelType w:val="hybridMultilevel"/>
+    <w:tmpl w:val="F692EED2"/>
+    <w:lvl w:ilvl="0" w:tplc="20000003">
+      <w:start w:val="1"/>
+      <w:numFmt w:val="bullet"/>
+      <w:lvlText w:val="o"/>
+      <w:lvlJc w:val="left"/>
+      <w:pPr>
+        <w:ind w:left="1440" w:hanging="360"/>
+      </w:pPr>
+      <w:rPr>
+        <w:rFonts w:ascii="Courier New" w:hAnsi="Courier New" w:cs="Courier New" w:hint="default"/>
+      </w:rPr>
+    </w:lvl>
+    <w:lvl w:ilvl="1" w:tplc="20000003" w:tentative="1">
+      <w:start w:val="1"/>
+      <w:numFmt w:val="bullet"/>
+      <w:lvlText w:val="o"/>
+      <w:lvlJc w:val="left"/>
+      <w:pPr>
+        <w:ind w:left="2160" w:hanging="360"/>
+      </w:pPr>
+      <w:rPr>
+        <w:rFonts w:ascii="Courier New" w:hAnsi="Courier New" w:cs="Courier New" w:hint="default"/>
+      </w:rPr>
+    </w:lvl>
+    <w:lvl w:ilvl="2" w:tplc="20000005" w:tentative="1">
+      <w:start w:val="1"/>
+      <w:numFmt w:val="bullet"/>
+      <w:lvlText w:val=""/>
+      <w:lvlJc w:val="left"/>
+      <w:pPr>
+        <w:ind w:left="2880" w:hanging="360"/>
+      </w:pPr>
+      <w:rPr>
+        <w:rFonts w:ascii="Wingdings" w:hAnsi="Wingdings" w:hint="default"/>
+      </w:rPr>
+    </w:lvl>
+    <w:lvl w:ilvl="3" w:tplc="20000001" w:tentative="1">
+      <w:start w:val="1"/>
+      <w:numFmt w:val="bullet"/>
+      <w:lvlText w:val=""/>
+      <w:lvlJc w:val="left"/>
+      <w:pPr>
+        <w:ind w:left="3600" w:hanging="360"/>
+      </w:pPr>
+      <w:rPr>
+        <w:rFonts w:ascii="Symbol" w:hAnsi="Symbol" w:hint="default"/>
+      </w:rPr>
+    </w:lvl>
+    <w:lvl w:ilvl="4" w:tplc="20000003" w:tentative="1">
+      <w:start w:val="1"/>
+      <w:numFmt w:val="bullet"/>
+      <w:lvlText w:val="o"/>
+      <w:lvlJc w:val="left"/>
+      <w:pPr>
+        <w:ind w:left="4320" w:hanging="360"/>
+      </w:pPr>
+      <w:rPr>
+        <w:rFonts w:ascii="Courier New" w:hAnsi="Courier New" w:cs="Courier New" w:hint="default"/>
+      </w:rPr>
+    </w:lvl>
+    <w:lvl w:ilvl="5" w:tplc="20000005" w:tentative="1">
+      <w:start w:val="1"/>
+      <w:numFmt w:val="bullet"/>
+      <w:lvlText w:val=""/>
+      <w:lvlJc w:val="left"/>
+      <w:pPr>
+        <w:ind w:left="5040" w:hanging="360"/>
+      </w:pPr>
+      <w:rPr>
+        <w:rFonts w:ascii="Wingdings" w:hAnsi="Wingdings" w:hint="default"/>
+      </w:rPr>
+    </w:lvl>
+    <w:lvl w:ilvl="6" w:tplc="20000001" w:tentative="1">
+      <w:start w:val="1"/>
+      <w:numFmt w:val="bullet"/>
+      <w:lvlText w:val=""/>
+      <w:lvlJc w:val="left"/>
+      <w:pPr>
+        <w:ind w:left="5760" w:hanging="360"/>
+      </w:pPr>
+      <w:rPr>
+        <w:rFonts w:ascii="Symbol" w:hAnsi="Symbol" w:hint="default"/>
+      </w:rPr>
+    </w:lvl>
+    <w:lvl w:ilvl="7" w:tplc="20000003" w:tentative="1">
+      <w:start w:val="1"/>
+      <w:numFmt w:val="bullet"/>
+      <w:lvlText w:val="o"/>
+      <w:lvlJc w:val="left"/>
+      <w:pPr>
+        <w:ind w:left="6480" w:hanging="360"/>
+      </w:pPr>
+      <w:rPr>
+        <w:rFonts w:ascii="Courier New" w:hAnsi="Courier New" w:cs="Courier New" w:hint="default"/>
+      </w:rPr>
+    </w:lvl>
+    <w:lvl w:ilvl="8" w:tplc="20000005" w:tentative="1">
+      <w:start w:val="1"/>
+      <w:numFmt w:val="bullet"/>
+      <w:lvlText w:val=""/>
+      <w:lvlJc w:val="left"/>
+      <w:pPr>
+        <w:ind w:left="7200" w:hanging="360"/>
+      </w:pPr>
+      <w:rPr>
+        <w:rFonts w:ascii="Wingdings" w:hAnsi="Wingdings" w:hint="default"/>
+      </w:rPr>
+    </w:lvl>
+  </w:abstractNum>
+  <w:abstractNum w:abstractNumId="12" w15:restartNumberingAfterBreak="0">
     <w:nsid w:val="7D852F36"/>
     <w:multiLevelType w:val="hybridMultilevel"/>
     <w:tmpl w:val="AD067216"/>
@@ -3465,7 +4472,7 @@
     <w:abstractNumId w:val="5"/>
   </w:num>
   <w:num w:numId="3">
-    <w:abstractNumId w:val="9"/>
+    <w:abstractNumId w:val="10"/>
   </w:num>
   <w:num w:numId="4">
     <w:abstractNumId w:val="3"/>
@@ -3477,7 +4484,7 @@
     <w:abstractNumId w:val="8"/>
   </w:num>
   <w:num w:numId="7">
-    <w:abstractNumId w:val="10"/>
+    <w:abstractNumId w:val="12"/>
   </w:num>
   <w:num w:numId="8">
     <w:abstractNumId w:val="6"/>
@@ -3490,6 +4497,12 @@
   </w:num>
   <w:num w:numId="11">
     <w:abstractNumId w:val="7"/>
+  </w:num>
+  <w:num w:numId="12">
+    <w:abstractNumId w:val="9"/>
+  </w:num>
+  <w:num w:numId="13">
+    <w:abstractNumId w:val="11"/>
   </w:num>
 </w:numbering>
 </file>
@@ -4340,6 +5353,7 @@
     <w:rsid w:val="00457112"/>
     <w:rsid w:val="00464ED3"/>
     <w:rsid w:val="0046658E"/>
+    <w:rsid w:val="004D0C5E"/>
     <w:rsid w:val="0053281E"/>
     <w:rsid w:val="005739B3"/>
     <w:rsid w:val="005B79CF"/>
@@ -4351,7 +5365,6 @@
     <w:rsid w:val="00741432"/>
     <w:rsid w:val="00816182"/>
     <w:rsid w:val="00983986"/>
-    <w:rsid w:val="009A38AC"/>
     <w:rsid w:val="009A7C36"/>
     <w:rsid w:val="009B5DC3"/>
     <w:rsid w:val="009C552A"/>

</xml_diff>